<commit_message>
new endpoints for feedback
</commit_message>
<xml_diff>
--- a/application/static-backend/export_template/RPD_shablon_2020_new.docx
+++ b/application/static-backend/export_template/RPD_shablon_2020_new.docx
@@ -8472,14 +8472,7 @@
           <w:color w:val="000000"/>
           <w:lang w:val="en-US"/>
         </w:rPr>
-        <w:t>2</w:t>
-      </w:r>
-      <w:r>
-        <w:rPr>
-          <w:color w:val="000000"/>
-          <w:lang w:val="en-US"/>
-        </w:rPr>
-        <w:t xml:space="preserve"> </w:t>
+        <w:t xml:space="preserve">2 </w:t>
       </w:r>
       <w:r>
         <w:rPr>
@@ -11639,44 +11632,16 @@
               <w:ind w:firstLine="0"/>
               <w:jc w:val="center"/>
               <w:rPr>
-                <w:lang w:val="en-US"/>
-              </w:rPr>
-            </w:pPr>
-            <w:proofErr w:type="gramStart"/>
+                <w:highlight w:val="red"/>
+              </w:rPr>
+            </w:pPr>
             <w:r>
               <w:rPr>
                 <w:sz w:val="22"/>
                 <w:szCs w:val="22"/>
-                <w:lang w:val="en-US"/>
-              </w:rPr>
-              <w:t xml:space="preserve">{{ </w:t>
-            </w:r>
-            <w:proofErr w:type="spellStart"/>
-            <w:r>
-              <w:rPr>
-                <w:sz w:val="22"/>
-                <w:szCs w:val="22"/>
-                <w:lang w:val="en-US"/>
-              </w:rPr>
-              <w:t>i</w:t>
-            </w:r>
-            <w:proofErr w:type="gramEnd"/>
-            <w:r>
-              <w:rPr>
-                <w:sz w:val="22"/>
-                <w:szCs w:val="22"/>
-                <w:lang w:val="en-US"/>
-              </w:rPr>
-              <w:t>.deadline</w:t>
-            </w:r>
-            <w:proofErr w:type="spellEnd"/>
-            <w:r>
-              <w:rPr>
-                <w:sz w:val="22"/>
-                <w:szCs w:val="22"/>
-                <w:lang w:val="en-US"/>
-              </w:rPr>
-              <w:t>}}</w:t>
+                <w:highlight w:val="red"/>
+              </w:rPr>
+              <w:t>В соответствии с расписанием ПА</w:t>
             </w:r>
           </w:p>
         </w:tc>
@@ -11706,6 +11671,7 @@
                 <w:b/>
                 <w:sz w:val="22"/>
                 <w:szCs w:val="22"/>
+                <w:highlight w:val="red"/>
               </w:rPr>
             </w:pPr>
             <w:r>
@@ -11713,6 +11679,7 @@
                 <w:b/>
                 <w:sz w:val="22"/>
                 <w:szCs w:val="22"/>
+                <w:highlight w:val="red"/>
               </w:rPr>
               <w:lastRenderedPageBreak/>
               <w:t>{%</w:t>
@@ -11723,6 +11690,7 @@
                 <w:b/>
                 <w:sz w:val="22"/>
                 <w:szCs w:val="22"/>
+                <w:highlight w:val="red"/>
               </w:rPr>
               <w:t>tr</w:t>
             </w:r>
@@ -11732,6 +11700,7 @@
                 <w:b/>
                 <w:sz w:val="22"/>
                 <w:szCs w:val="22"/>
+                <w:highlight w:val="red"/>
               </w:rPr>
               <w:t xml:space="preserve"> </w:t>
             </w:r>
@@ -11741,6 +11710,7 @@
                 <w:b/>
                 <w:sz w:val="22"/>
                 <w:szCs w:val="22"/>
+                <w:highlight w:val="red"/>
               </w:rPr>
               <w:t>endfor</w:t>
             </w:r>
@@ -11750,6 +11720,7 @@
                 <w:b/>
                 <w:sz w:val="22"/>
                 <w:szCs w:val="22"/>
+                <w:highlight w:val="red"/>
               </w:rPr>
               <w:t>%}</w:t>
             </w:r>
@@ -11923,14 +11894,10 @@
             <w:pPr>
               <w:ind w:firstLine="0"/>
               <w:jc w:val="center"/>
-            </w:pPr>
-            <w:r>
-              <w:rPr>
-                <w:sz w:val="22"/>
-                <w:szCs w:val="22"/>
-              </w:rPr>
-              <w:t>В соответствии с расписанием ПА</w:t>
-            </w:r>
+              <w:rPr>
+                <w:highlight w:val="red"/>
+              </w:rPr>
+            </w:pPr>
           </w:p>
         </w:tc>
       </w:tr>
@@ -12028,25 +11995,7 @@
                 <w:szCs w:val="22"/>
                 <w:lang w:val="en-US"/>
               </w:rPr>
-              <w:t>_max_all</w:t>
-            </w:r>
-            <w:r>
-              <w:rPr>
-                <w:b/>
-                <w:sz w:val="22"/>
-                <w:szCs w:val="22"/>
-                <w:lang w:val="en-US"/>
-              </w:rPr>
-              <w:t>_semester_2</w:t>
-            </w:r>
-            <w:r>
-              <w:rPr>
-                <w:b/>
-                <w:sz w:val="22"/>
-                <w:szCs w:val="22"/>
-                <w:lang w:val="en-US"/>
-              </w:rPr>
-              <w:t>}}</w:t>
+              <w:t>_max_all_semester_2}}</w:t>
             </w:r>
           </w:p>
         </w:tc>
@@ -12099,25 +12048,7 @@
                 <w:szCs w:val="22"/>
                 <w:lang w:val="en-US"/>
               </w:rPr>
-              <w:t>_min_all</w:t>
-            </w:r>
-            <w:r>
-              <w:rPr>
-                <w:b/>
-                <w:sz w:val="22"/>
-                <w:szCs w:val="22"/>
-                <w:lang w:val="en-US"/>
-              </w:rPr>
-              <w:t>_semester_2</w:t>
-            </w:r>
-            <w:r>
-              <w:rPr>
-                <w:b/>
-                <w:sz w:val="22"/>
-                <w:szCs w:val="22"/>
-                <w:lang w:val="en-US"/>
-              </w:rPr>
-              <w:t>}}</w:t>
+              <w:t>_min_all_semester_2}}</w:t>
             </w:r>
           </w:p>
         </w:tc>

</xml_diff>

<commit_message>
fix permissions, rpd export, isu import
</commit_message>
<xml_diff>
--- a/application/static-backend/export_template/RPD_shablon_2020_new.docx
+++ b/application/static-backend/export_template/RPD_shablon_2020_new.docx
@@ -1698,12 +1698,14 @@
               <w:rPr>
                 <w:sz w:val="22"/>
                 <w:szCs w:val="22"/>
-              </w:rPr>
-            </w:pPr>
-            <w:r>
-              <w:rPr>
-                <w:sz w:val="22"/>
-                <w:szCs w:val="22"/>
+                <w:lang w:val="en-US"/>
+              </w:rPr>
+            </w:pPr>
+            <w:r>
+              <w:rPr>
+                <w:sz w:val="22"/>
+                <w:szCs w:val="22"/>
+                <w:lang w:val="en-US"/>
               </w:rPr>
               <w:t xml:space="preserve">{%tr for </w:t>
             </w:r>
@@ -1712,6 +1714,7 @@
               <w:rPr>
                 <w:sz w:val="22"/>
                 <w:szCs w:val="22"/>
+                <w:lang w:val="en-US"/>
               </w:rPr>
               <w:t>i</w:t>
             </w:r>
@@ -1720,6 +1723,7 @@
               <w:rPr>
                 <w:sz w:val="22"/>
                 <w:szCs w:val="22"/>
+                <w:lang w:val="en-US"/>
               </w:rPr>
               <w:t xml:space="preserve"> in semester %}</w:t>
             </w:r>
@@ -1886,21 +1890,7 @@
                 <w:sz w:val="22"/>
                 <w:szCs w:val="22"/>
               </w:rPr>
-              <w:t>{{i.</w:t>
-            </w:r>
-            <w:r>
-              <w:rPr>
-                <w:sz w:val="22"/>
-                <w:szCs w:val="22"/>
-              </w:rPr>
-              <w:t>t</w:t>
-            </w:r>
-            <w:r>
-              <w:rPr>
-                <w:sz w:val="22"/>
-                <w:szCs w:val="22"/>
-              </w:rPr>
-              <w:t>}}</w:t>
+              <w:t>{{i.t}}</w:t>
             </w:r>
           </w:p>
         </w:tc>
@@ -1921,12 +1911,14 @@
               <w:rPr>
                 <w:sz w:val="22"/>
                 <w:szCs w:val="22"/>
-              </w:rPr>
-            </w:pPr>
-            <w:r>
-              <w:rPr>
-                <w:sz w:val="22"/>
-                <w:szCs w:val="22"/>
+                <w:lang w:val="en-US"/>
+              </w:rPr>
+            </w:pPr>
+            <w:r>
+              <w:rPr>
+                <w:sz w:val="22"/>
+                <w:szCs w:val="22"/>
+                <w:lang w:val="en-US"/>
               </w:rPr>
               <w:t>{%</w:t>
             </w:r>
@@ -1935,6 +1927,7 @@
               <w:rPr>
                 <w:sz w:val="22"/>
                 <w:szCs w:val="22"/>
+                <w:lang w:val="en-US"/>
               </w:rPr>
               <w:t>tc</w:t>
             </w:r>
@@ -1943,6 +1936,7 @@
               <w:rPr>
                 <w:sz w:val="22"/>
                 <w:szCs w:val="22"/>
+                <w:lang w:val="en-US"/>
               </w:rPr>
               <w:t xml:space="preserve"> for col in total_hours_1 %}</w:t>
             </w:r>
@@ -2085,7 +2079,23 @@
                 <w:sz w:val="22"/>
                 <w:szCs w:val="22"/>
               </w:rPr>
-              <w:t xml:space="preserve">{%tr </w:t>
+              <w:t>{%</w:t>
+            </w:r>
+            <w:proofErr w:type="spellStart"/>
+            <w:r>
+              <w:rPr>
+                <w:sz w:val="22"/>
+                <w:szCs w:val="22"/>
+              </w:rPr>
+              <w:t>tr</w:t>
+            </w:r>
+            <w:proofErr w:type="spellEnd"/>
+            <w:r>
+              <w:rPr>
+                <w:sz w:val="22"/>
+                <w:szCs w:val="22"/>
+              </w:rPr>
+              <w:t xml:space="preserve"> </w:t>
             </w:r>
             <w:proofErr w:type="spellStart"/>
             <w:r>
@@ -4159,7 +4169,7 @@
                 <w:szCs w:val="20"/>
                 <w:lang w:val="en-US"/>
               </w:rPr>
-              <w:t>total_hours</w:t>
+              <w:t>all_total_hours</w:t>
             </w:r>
             <w:proofErr w:type="spellEnd"/>
             <w:r>
@@ -5279,7 +5289,18 @@
                 <w:szCs w:val="20"/>
                 <w:lang w:eastAsia="en-US"/>
               </w:rPr>
-              <w:t>Наименование раздела дисциплины</w:t>
+              <w:t xml:space="preserve">Наименование раздела </w:t>
+            </w:r>
+            <w:r>
+              <w:rPr>
+                <w:b/>
+                <w:bCs/>
+                <w:sz w:val="20"/>
+                <w:szCs w:val="20"/>
+                <w:lang w:eastAsia="en-US"/>
+              </w:rPr>
+              <w:lastRenderedPageBreak/>
+              <w:t>дисциплины</w:t>
             </w:r>
           </w:p>
         </w:tc>
@@ -5317,6 +5338,7 @@
                 <w:szCs w:val="20"/>
                 <w:lang w:eastAsia="en-US"/>
               </w:rPr>
+              <w:lastRenderedPageBreak/>
               <w:t xml:space="preserve">Содержание </w:t>
             </w:r>
           </w:p>
@@ -5373,7 +5395,18 @@
                 <w:szCs w:val="20"/>
                 <w:lang w:eastAsia="en-US"/>
               </w:rPr>
-              <w:t>Реализация раздела дисциплины с помощью онлайн-курса*</w:t>
+              <w:t xml:space="preserve">Реализация раздела дисциплины с помощью </w:t>
+            </w:r>
+            <w:r>
+              <w:rPr>
+                <w:b/>
+                <w:bCs/>
+                <w:sz w:val="20"/>
+                <w:szCs w:val="20"/>
+                <w:lang w:eastAsia="en-US"/>
+              </w:rPr>
+              <w:lastRenderedPageBreak/>
+              <w:t>онлайн-курса*</w:t>
             </w:r>
           </w:p>
         </w:tc>
@@ -5800,22 +5833,40 @@
           <w:tab w:val="right" w:leader="underscore" w:pos="9639"/>
         </w:tabs>
         <w:spacing w:line="240" w:lineRule="auto"/>
-      </w:pPr>
-      <w:r>
+        <w:rPr>
+          <w:lang w:val="en-US"/>
+        </w:rPr>
+      </w:pPr>
+      <w:r>
+        <w:rPr>
+          <w:lang w:val="en-US"/>
+        </w:rPr>
         <w:t>{%</w:t>
       </w:r>
       <w:r>
+        <w:rPr>
+          <w:lang w:val="en-US"/>
+        </w:rPr>
         <w:t xml:space="preserve"> for bib in </w:t>
       </w:r>
       <w:proofErr w:type="spellStart"/>
       <w:r>
+        <w:rPr>
+          <w:lang w:val="en-US"/>
+        </w:rPr>
         <w:t>bibliographic_reference</w:t>
       </w:r>
       <w:proofErr w:type="spellEnd"/>
       <w:r>
+        <w:rPr>
+          <w:lang w:val="en-US"/>
+        </w:rPr>
         <w:t xml:space="preserve"> </w:t>
       </w:r>
       <w:r>
+        <w:rPr>
+          <w:lang w:val="en-US"/>
+        </w:rPr>
         <w:t>%}</w:t>
       </w:r>
     </w:p>
@@ -5826,41 +5877,68 @@
           <w:tab w:val="right" w:leader="underscore" w:pos="9639"/>
         </w:tabs>
         <w:spacing w:line="240" w:lineRule="auto"/>
+        <w:rPr>
+          <w:lang w:val="en-US"/>
+        </w:rPr>
       </w:pPr>
       <w:proofErr w:type="gramStart"/>
       <w:r>
+        <w:rPr>
+          <w:lang w:val="en-US"/>
+        </w:rPr>
         <w:t>{{ bib</w:t>
       </w:r>
       <w:proofErr w:type="gramEnd"/>
       <w:r>
-        <w:t>.</w:t>
-      </w:r>
-      <w:r>
+        <w:rPr>
+          <w:lang w:val="en-US"/>
+        </w:rPr>
+        <w:t xml:space="preserve">. </w:t>
+      </w:r>
+      <w:proofErr w:type="gramStart"/>
+      <w:r>
+        <w:rPr>
+          <w:lang w:val="en-US"/>
+        </w:rPr>
+        <w:t>description</w:t>
+      </w:r>
+      <w:r>
+        <w:rPr>
+          <w:lang w:val="en-US"/>
+        </w:rPr>
+        <w:t xml:space="preserve"> }</w:t>
+      </w:r>
+      <w:proofErr w:type="gramEnd"/>
+      <w:r>
+        <w:rPr>
+          <w:lang w:val="en-US"/>
+        </w:rPr>
+        <w:t>}</w:t>
+      </w:r>
+      <w:r>
+        <w:rPr>
+          <w:lang w:val="en-US"/>
+        </w:rPr>
         <w:t xml:space="preserve"> </w:t>
       </w:r>
-      <w:proofErr w:type="gramStart"/>
-      <w:r>
-        <w:t>description</w:t>
-      </w:r>
-      <w:r>
-        <w:t xml:space="preserve"> }</w:t>
-      </w:r>
-      <w:proofErr w:type="gramEnd"/>
-      <w:r>
-        <w:t>}</w:t>
-      </w:r>
-      <w:r>
-        <w:t xml:space="preserve"> </w:t>
-      </w:r>
-      <w:r>
+      <w:r>
+        <w:rPr>
+          <w:lang w:val="en-US"/>
+        </w:rPr>
         <w:t xml:space="preserve">{% </w:t>
       </w:r>
       <w:proofErr w:type="spellStart"/>
       <w:r>
+        <w:rPr>
+          <w:lang w:val="en-US"/>
+        </w:rPr>
         <w:t>endfor</w:t>
       </w:r>
       <w:proofErr w:type="spellEnd"/>
       <w:r>
+        <w:rPr>
+          <w:lang w:val="en-US"/>
+        </w:rPr>
         <w:t xml:space="preserve"> %}</w:t>
       </w:r>
     </w:p>
@@ -5871,16 +5949,28 @@
           <w:tab w:val="right" w:leader="underscore" w:pos="9639"/>
         </w:tabs>
         <w:spacing w:line="240" w:lineRule="auto"/>
-      </w:pPr>
-      <w:r>
+        <w:rPr>
+          <w:lang w:val="en-US"/>
+        </w:rPr>
+      </w:pPr>
+      <w:r>
+        <w:rPr>
+          <w:lang w:val="en-US"/>
+        </w:rPr>
         <w:t xml:space="preserve">{% if </w:t>
       </w:r>
       <w:proofErr w:type="spellStart"/>
       <w:r>
+        <w:rPr>
+          <w:lang w:val="en-US"/>
+        </w:rPr>
         <w:t>is_online</w:t>
       </w:r>
       <w:proofErr w:type="spellEnd"/>
       <w:r>
+        <w:rPr>
+          <w:lang w:val="en-US"/>
+        </w:rPr>
         <w:t xml:space="preserve"> %}</w:t>
       </w:r>
     </w:p>
@@ -5891,17 +5981,26 @@
           <w:tab w:val="right" w:leader="underscore" w:pos="9639"/>
         </w:tabs>
         <w:spacing w:line="240" w:lineRule="auto"/>
+        <w:rPr>
+          <w:lang w:val="en-US"/>
+        </w:rPr>
       </w:pPr>
       <w:r>
         <w:t>Онлайн</w:t>
       </w:r>
       <w:r>
+        <w:rPr>
+          <w:lang w:val="en-US"/>
+        </w:rPr>
         <w:t>-</w:t>
       </w:r>
       <w:r>
         <w:t>курсы</w:t>
       </w:r>
       <w:r>
+        <w:rPr>
+          <w:lang w:val="en-US"/>
+        </w:rPr>
         <w:t xml:space="preserve">: </w:t>
       </w:r>
     </w:p>
@@ -5912,22 +6011,40 @@
           <w:tab w:val="right" w:leader="underscore" w:pos="9639"/>
         </w:tabs>
         <w:spacing w:line="240" w:lineRule="auto"/>
-      </w:pPr>
-      <w:r>
+        <w:rPr>
+          <w:lang w:val="en-US"/>
+        </w:rPr>
+      </w:pPr>
+      <w:r>
+        <w:rPr>
+          <w:lang w:val="en-US"/>
+        </w:rPr>
         <w:t xml:space="preserve">{% for </w:t>
       </w:r>
       <w:r>
+        <w:rPr>
+          <w:lang w:val="en-US"/>
+        </w:rPr>
         <w:t>o</w:t>
       </w:r>
       <w:r>
+        <w:rPr>
+          <w:lang w:val="en-US"/>
+        </w:rPr>
         <w:t xml:space="preserve"> in </w:t>
       </w:r>
       <w:proofErr w:type="spellStart"/>
       <w:r>
+        <w:rPr>
+          <w:lang w:val="en-US"/>
+        </w:rPr>
         <w:t>online_course</w:t>
       </w:r>
       <w:proofErr w:type="spellEnd"/>
       <w:r>
+        <w:rPr>
+          <w:lang w:val="en-US"/>
+        </w:rPr>
         <w:t xml:space="preserve"> %}</w:t>
       </w:r>
     </w:p>
@@ -7229,6 +7346,7 @@
           <w:bCs/>
           <w:caps/>
         </w:rPr>
+        <w:lastRenderedPageBreak/>
         <w:t xml:space="preserve">5.1 </w:t>
       </w:r>
       <w:r>

</xml_diff>